<commit_message>
FC: Elimina mi nombre y apellidos de las plantillas de la PEC1
</commit_message>
<xml_diff>
--- a/fundamentos_de_computadores/pec1/plantilla.docx
+++ b/fundamentos_de_computadores/pec1/plantilla.docx
@@ -371,13 +371,6 @@
       </w:r>
       <w:r>
         <w:rPr>
-          <w:i w:val="1"/>
-          <w:rtl w:val="0"/>
-        </w:rPr>
-        <w:t xml:space="preserve">López Henestrosa</w:t>
-      </w:r>
-      <w:r>
-        <w:rPr>
           <w:rtl w:val="0"/>
         </w:rPr>
       </w:r>
@@ -448,12 +441,6 @@
           <w:rtl w:val="0"/>
         </w:rPr>
         <w:tab/>
-      </w:r>
-      <w:r>
-        <w:rPr>
-          <w:rtl w:val="0"/>
-        </w:rPr>
-        <w:t xml:space="preserve">José Carlos</w:t>
       </w:r>
       <w:r>
         <w:rPr>
@@ -1183,6 +1170,11 @@
         <w:br w:type="textWrapping"/>
         <w:t xml:space="preserve">(Sección 1.3. Cambios de base)</w:t>
       </w:r>
+      <w:r>
+        <w:rPr>
+          <w:rtl w:val="0"/>
+        </w:rPr>
+      </w:r>
     </w:p>
     <w:p>
       <w:pPr>
@@ -1263,6 +1255,11 @@
         <w:br w:type="textWrapping"/>
         <w:t xml:space="preserve">(Sección 1.3. Cambios de base)</w:t>
       </w:r>
+      <w:r>
+        <w:rPr>
+          <w:rtl w:val="0"/>
+        </w:rPr>
+      </w:r>
     </w:p>
     <w:p>
       <w:pPr>
@@ -1341,6 +1338,11 @@
         <w:br w:type="textWrapping"/>
         <w:t xml:space="preserve">(Sección 2.1.2. Precisión)</w:t>
       </w:r>
+      <w:r>
+        <w:rPr>
+          <w:rtl w:val="0"/>
+        </w:rPr>
+      </w:r>
     </w:p>
     <w:p>
       <w:pPr>
@@ -1414,7 +1416,7 @@
           <w:numId w:val="6"/>
         </w:numPr>
         <w:spacing w:line="230.33236026763916" w:lineRule="auto"/>
-        <w:ind w:left="360" w:right="0"/>
+        <w:ind w:left="360" w:right="0" w:hanging="360"/>
         <w:jc w:val="both"/>
         <w:rPr>
           <w:sz w:val="22.080900192260742"/>
@@ -1510,7 +1512,7 @@
           <w:numId w:val="6"/>
         </w:numPr>
         <w:spacing w:line="230.33236026763916" w:lineRule="auto"/>
-        <w:ind w:left="360" w:right="0"/>
+        <w:ind w:left="360" w:right="0" w:hanging="360"/>
         <w:jc w:val="both"/>
         <w:rPr>
           <w:sz w:val="22.080900192260742"/>
@@ -1544,6 +1546,11 @@
         <w:t xml:space="preserve"> en Complemento a 2. ¿Cuál es la cantidad  mínima de bits que hacen falta para representarlo?  </w:t>
         <w:br w:type="textWrapping"/>
         <w:t xml:space="preserve">(Sección 2.3.4. Cambio de signo en Complemento a 2)</w:t>
+      </w:r>
+      <w:r>
+        <w:rPr>
+          <w:rtl w:val="0"/>
+        </w:rPr>
       </w:r>
     </w:p>
     <w:p>
@@ -1605,7 +1612,7 @@
           <w:numId w:val="6"/>
         </w:numPr>
         <w:spacing w:line="230.33236026763916" w:lineRule="auto"/>
-        <w:ind w:left="360" w:right="0"/>
+        <w:ind w:left="360" w:right="0" w:hanging="360"/>
         <w:jc w:val="both"/>
         <w:rPr>
           <w:sz w:val="22.080900192260742"/>
@@ -1639,6 +1646,11 @@
         <w:t xml:space="preserve"> en Signo y magnitud. ¿Cuál es la cantidad  mínima de bits que hacen falta para representarlo?  </w:t>
         <w:br w:type="textWrapping"/>
         <w:t xml:space="preserve">(Sección 2.3.1. Representación de enteros en signo y magnitud en base 2) </w:t>
+      </w:r>
+      <w:r>
+        <w:rPr>
+          <w:rtl w:val="0"/>
+        </w:rPr>
       </w:r>
     </w:p>
     <w:p>
@@ -1703,7 +1715,7 @@
           <w:numId w:val="6"/>
         </w:numPr>
         <w:spacing w:line="230.33236026763916" w:lineRule="auto"/>
-        <w:ind w:left="360" w:right="0"/>
+        <w:ind w:left="360" w:right="0" w:hanging="360"/>
         <w:jc w:val="both"/>
         <w:rPr>
           <w:sz w:val="22.080900192260742"/>
@@ -1754,6 +1766,11 @@
           <w:rtl w:val="0"/>
         </w:rPr>
         <w:t xml:space="preserve">) </w:t>
+      </w:r>
+      <w:r>
+        <w:rPr>
+          <w:rtl w:val="0"/>
+        </w:rPr>
       </w:r>
     </w:p>
     <w:p>
@@ -1916,6 +1933,11 @@
         <w:br w:type="textWrapping"/>
         <w:t xml:space="preserve"> Sección 2.3.7. Resta en complemento a 2</w:t>
       </w:r>
+      <w:r>
+        <w:rPr>
+          <w:rtl w:val="0"/>
+        </w:rPr>
+      </w:r>
     </w:p>
     <w:p>
       <w:pPr>
@@ -2089,7 +2111,7 @@
           <w:ilvl w:val="0"/>
           <w:numId w:val="7"/>
         </w:numPr>
-        <w:spacing w:after="0" w:afterAutospacing="0" w:before="293.206787109375" w:line="268.5780715942383" w:lineRule="auto"/>
+        <w:spacing w:after="0" w:before="293.206787109375" w:line="268.5780715942383" w:lineRule="auto"/>
         <w:ind w:left="1080" w:right="0" w:hanging="360"/>
         <w:jc w:val="both"/>
         <w:rPr>
@@ -2105,6 +2127,11 @@
           <w:rtl w:val="0"/>
         </w:rPr>
         <w:t xml:space="preserve">110110: El primer bit es 1, por lo que el número es negativo.</w:t>
+      </w:r>
+      <w:r>
+        <w:rPr>
+          <w:rtl w:val="0"/>
+        </w:rPr>
       </w:r>
     </w:p>
     <w:p>
@@ -2114,7 +2141,7 @@
           <w:ilvl w:val="0"/>
           <w:numId w:val="7"/>
         </w:numPr>
-        <w:spacing w:after="0" w:afterAutospacing="0" w:before="0" w:beforeAutospacing="0" w:line="268.5780715942383" w:lineRule="auto"/>
+        <w:spacing w:after="0" w:before="0" w:line="268.5780715942383" w:lineRule="auto"/>
         <w:ind w:left="1080" w:right="0" w:hanging="360"/>
         <w:jc w:val="both"/>
         <w:rPr>
@@ -2130,6 +2157,11 @@
           <w:rtl w:val="0"/>
         </w:rPr>
         <w:t xml:space="preserve">Tomamos el complemento a 2: Invertimos los bits y sumamos 1:</w:t>
+      </w:r>
+      <w:r>
+        <w:rPr>
+          <w:rtl w:val="0"/>
+        </w:rPr>
       </w:r>
     </w:p>
     <w:p>
@@ -2139,7 +2171,7 @@
           <w:ilvl w:val="1"/>
           <w:numId w:val="7"/>
         </w:numPr>
-        <w:spacing w:after="0" w:afterAutospacing="0" w:before="0" w:beforeAutospacing="0" w:line="268.5780715942383" w:lineRule="auto"/>
+        <w:spacing w:after="0" w:before="0" w:line="268.5780715942383" w:lineRule="auto"/>
         <w:ind w:left="1440" w:right="0" w:hanging="360"/>
         <w:jc w:val="both"/>
         <w:rPr>
@@ -2147,15 +2179,27 @@
           <w:u w:val="none"/>
         </w:rPr>
       </w:pPr>
-      <w:r>
-        <w:rPr>
-          <w:rFonts w:ascii="Arial Unicode MS" w:cs="Arial Unicode MS" w:eastAsia="Arial Unicode MS" w:hAnsi="Arial Unicode MS"/>
-          <w:i w:val="1"/>
-          <w:sz w:val="22.080900192260742"/>
-          <w:szCs w:val="22.080900192260742"/>
-          <w:rtl w:val="0"/>
-        </w:rPr>
-        <w:t xml:space="preserve">110110 → 001001 (invertir bits)</w:t>
+      <w:sdt>
+        <w:sdtPr>
+          <w:tag w:val="goog_rdk_0"/>
+        </w:sdtPr>
+        <w:sdtContent>
+          <w:r>
+            <w:rPr>
+              <w:rFonts w:ascii="Arial Unicode MS" w:cs="Arial Unicode MS" w:eastAsia="Arial Unicode MS" w:hAnsi="Arial Unicode MS"/>
+              <w:i w:val="1"/>
+              <w:sz w:val="22.080900192260742"/>
+              <w:szCs w:val="22.080900192260742"/>
+              <w:rtl w:val="0"/>
+            </w:rPr>
+            <w:t xml:space="preserve">110110 → 001001 (invertir bits)</w:t>
+          </w:r>
+        </w:sdtContent>
+      </w:sdt>
+      <w:r>
+        <w:rPr>
+          <w:rtl w:val="0"/>
+        </w:rPr>
       </w:r>
     </w:p>
     <w:p>
@@ -2165,7 +2209,7 @@
           <w:ilvl w:val="1"/>
           <w:numId w:val="7"/>
         </w:numPr>
-        <w:spacing w:before="0" w:beforeAutospacing="0" w:line="268.5780715942383" w:lineRule="auto"/>
+        <w:spacing w:before="0" w:line="268.5780715942383" w:lineRule="auto"/>
         <w:ind w:left="1440" w:right="0" w:hanging="360"/>
         <w:jc w:val="both"/>
         <w:rPr>
@@ -2181,6 +2225,11 @@
           <w:rtl w:val="0"/>
         </w:rPr>
         <w:t xml:space="preserve">001001 + 1 = 001010</w:t>
+      </w:r>
+      <w:r>
+        <w:rPr>
+          <w:rtl w:val="0"/>
+        </w:rPr>
       </w:r>
     </w:p>
     <w:p>
@@ -2332,16 +2381,23 @@
           <w:u w:val="none"/>
         </w:rPr>
       </w:pPr>
-      <w:r>
-        <w:rPr>
-          <w:rFonts w:ascii="Arial Unicode MS" w:cs="Arial Unicode MS" w:eastAsia="Arial Unicode MS" w:hAnsi="Arial Unicode MS"/>
-          <w:i w:val="1"/>
-          <w:sz w:val="22.080900192260742"/>
-          <w:szCs w:val="22.080900192260742"/>
-          <w:rtl w:val="0"/>
-        </w:rPr>
-        <w:t xml:space="preserve">011001 → 1 * 2</w:t>
-      </w:r>
+      <w:sdt>
+        <w:sdtPr>
+          <w:tag w:val="goog_rdk_1"/>
+        </w:sdtPr>
+        <w:sdtContent>
+          <w:r>
+            <w:rPr>
+              <w:rFonts w:ascii="Arial Unicode MS" w:cs="Arial Unicode MS" w:eastAsia="Arial Unicode MS" w:hAnsi="Arial Unicode MS"/>
+              <w:i w:val="1"/>
+              <w:sz w:val="22.080900192260742"/>
+              <w:szCs w:val="22.080900192260742"/>
+              <w:rtl w:val="0"/>
+            </w:rPr>
+            <w:t xml:space="preserve">011001 → 1 * 2</w:t>
+          </w:r>
+        </w:sdtContent>
+      </w:sdt>
       <w:r>
         <w:rPr>
           <w:i w:val="1"/>
@@ -2531,6 +2587,11 @@
         </w:rPr>
         <w:t xml:space="preserve">.</w:t>
       </w:r>
+      <w:r>
+        <w:rPr>
+          <w:rtl w:val="0"/>
+        </w:rPr>
+      </w:r>
     </w:p>
     <w:p>
       <w:pPr>
@@ -2569,17 +2630,24 @@
           <w:szCs w:val="22.080900192260742"/>
         </w:rPr>
       </w:pPr>
-      <w:r>
-        <w:rPr>
-          <w:rFonts w:ascii="Arial Unicode MS" w:cs="Arial Unicode MS" w:eastAsia="Arial Unicode MS" w:hAnsi="Arial Unicode MS"/>
-          <w:i w:val="1"/>
-          <w:sz w:val="22.080900192260742"/>
-          <w:szCs w:val="22.080900192260742"/>
-          <w:rtl w:val="0"/>
-        </w:rPr>
-        <w:t xml:space="preserve">Ahora que tenemos los números en decimal, sumamos: −10+50 =40  </w:t>
-        <w:br w:type="textWrapping"/>
-      </w:r>
+      <w:sdt>
+        <w:sdtPr>
+          <w:tag w:val="goog_rdk_2"/>
+        </w:sdtPr>
+        <w:sdtContent>
+          <w:r>
+            <w:rPr>
+              <w:rFonts w:ascii="Arial Unicode MS" w:cs="Arial Unicode MS" w:eastAsia="Arial Unicode MS" w:hAnsi="Arial Unicode MS"/>
+              <w:i w:val="1"/>
+              <w:sz w:val="22.080900192260742"/>
+              <w:szCs w:val="22.080900192260742"/>
+              <w:rtl w:val="0"/>
+            </w:rPr>
+            <w:t xml:space="preserve">Ahora que tenemos los números en decimal, sumamos: −10+50 =40  </w:t>
+            <w:br w:type="textWrapping"/>
+          </w:r>
+        </w:sdtContent>
+      </w:sdt>
       <w:r>
         <w:rPr>
           <w:b w:val="1"/>
@@ -2904,7 +2972,7 @@
           <w:ilvl w:val="0"/>
           <w:numId w:val="8"/>
         </w:numPr>
-        <w:spacing w:after="0" w:afterAutospacing="0" w:before="30.313720703125" w:line="220.37700176239014" w:lineRule="auto"/>
+        <w:spacing w:after="0" w:before="30.313720703125" w:line="220.37700176239014" w:lineRule="auto"/>
         <w:ind w:left="1080" w:right="0" w:hanging="360"/>
         <w:jc w:val="both"/>
         <w:rPr>
@@ -2920,6 +2988,11 @@
           <w:rtl w:val="0"/>
         </w:rPr>
         <w:t xml:space="preserve">Si es correcta, realizad la operación con un desarrollo vuestro para obtener  el mismo resultado.  </w:t>
+      </w:r>
+      <w:r>
+        <w:rPr>
+          <w:rtl w:val="0"/>
+        </w:rPr>
       </w:r>
     </w:p>
     <w:p>
@@ -2929,7 +3002,7 @@
           <w:ilvl w:val="0"/>
           <w:numId w:val="8"/>
         </w:numPr>
-        <w:spacing w:before="0" w:beforeAutospacing="0" w:line="220.37700176239014" w:lineRule="auto"/>
+        <w:spacing w:before="0" w:line="220.37700176239014" w:lineRule="auto"/>
         <w:ind w:left="1080" w:right="0" w:hanging="360"/>
         <w:jc w:val="both"/>
         <w:rPr>
@@ -2945,6 +3018,11 @@
           <w:rtl w:val="0"/>
         </w:rPr>
         <w:t xml:space="preserve">Si es incorrecta, indicad el paso a partir del cual es incorrecta y obtened el  resultado correcto.  </w:t>
+      </w:r>
+      <w:r>
+        <w:rPr>
+          <w:rtl w:val="0"/>
+        </w:rPr>
       </w:r>
     </w:p>
     <w:p>
@@ -3024,6 +3102,11 @@
         <w:br w:type="textWrapping"/>
         <w:t xml:space="preserve">(Sección 2.3.2. Suma y resta en signo y magnitud)</w:t>
       </w:r>
+      <w:r>
+        <w:rPr>
+          <w:rtl w:val="0"/>
+        </w:rPr>
+      </w:r>
     </w:p>
     <w:p>
       <w:pPr>
@@ -3103,6 +3186,11 @@
         <w:t xml:space="preserve">[10 %] Son números naturales.  </w:t>
         <w:br w:type="textWrapping"/>
         <w:t xml:space="preserve">(Sección 2.2. Números naturales)  </w:t>
+      </w:r>
+      <w:r>
+        <w:rPr>
+          <w:rtl w:val="0"/>
+        </w:rPr>
       </w:r>
     </w:p>
     <w:p>
@@ -3257,7 +3345,6 @@
             <w:pPr>
               <w:keepNext w:val="0"/>
               <w:keepLines w:val="0"/>
-              <w:pageBreakBefore w:val="0"/>
               <w:widowControl w:val="0"/>
               <w:pBdr>
                 <w:top w:space="0" w:sz="0" w:val="nil"/>
@@ -3368,7 +3455,6 @@
             <w:pPr>
               <w:keepNext w:val="0"/>
               <w:keepLines w:val="0"/>
-              <w:pageBreakBefore w:val="0"/>
               <w:widowControl w:val="0"/>
               <w:pBdr>
                 <w:top w:space="0" w:sz="0" w:val="nil"/>
@@ -3411,7 +3497,6 @@
             <w:pPr>
               <w:keepNext w:val="0"/>
               <w:keepLines w:val="0"/>
-              <w:pageBreakBefore w:val="0"/>
               <w:widowControl w:val="0"/>
               <w:pBdr>
                 <w:top w:space="0" w:sz="0" w:val="nil"/>
@@ -3454,7 +3539,6 @@
             <w:pPr>
               <w:keepNext w:val="0"/>
               <w:keepLines w:val="0"/>
-              <w:pageBreakBefore w:val="0"/>
               <w:widowControl w:val="0"/>
               <w:pBdr>
                 <w:top w:space="0" w:sz="0" w:val="nil"/>
@@ -3494,7 +3578,6 @@
             <w:pPr>
               <w:keepNext w:val="0"/>
               <w:keepLines w:val="0"/>
-              <w:pageBreakBefore w:val="0"/>
               <w:widowControl w:val="0"/>
               <w:pBdr>
                 <w:top w:space="0" w:sz="0" w:val="nil"/>
@@ -3537,7 +3620,6 @@
             <w:pPr>
               <w:keepNext w:val="0"/>
               <w:keepLines w:val="0"/>
-              <w:pageBreakBefore w:val="0"/>
               <w:widowControl w:val="0"/>
               <w:pBdr>
                 <w:top w:space="0" w:sz="0" w:val="nil"/>
@@ -3580,7 +3662,6 @@
             <w:pPr>
               <w:keepNext w:val="0"/>
               <w:keepLines w:val="0"/>
-              <w:pageBreakBefore w:val="0"/>
               <w:widowControl w:val="0"/>
               <w:pBdr>
                 <w:top w:space="0" w:sz="0" w:val="nil"/>
@@ -3620,7 +3701,6 @@
             <w:pPr>
               <w:keepNext w:val="0"/>
               <w:keepLines w:val="0"/>
-              <w:pageBreakBefore w:val="0"/>
               <w:widowControl w:val="0"/>
               <w:pBdr>
                 <w:top w:space="0" w:sz="0" w:val="nil"/>
@@ -3725,6 +3805,11 @@
         </w:rPr>
         <w:t xml:space="preserve">el bit de signo S vale 0 para los números positivos, y 1 para los negativos</w:t>
       </w:r>
+      <w:r>
+        <w:rPr>
+          <w:rtl w:val="0"/>
+        </w:rPr>
+      </w:r>
     </w:p>
     <w:p>
       <w:pPr>
@@ -3750,6 +3835,11 @@
         </w:rPr>
         <w:t xml:space="preserve">método de aproximación por truncamiento</w:t>
       </w:r>
+      <w:r>
+        <w:rPr>
+          <w:rtl w:val="0"/>
+        </w:rPr>
+      </w:r>
     </w:p>
     <w:p>
       <w:pPr>
@@ -3775,6 +3865,11 @@
         </w:rPr>
         <w:t xml:space="preserve">el exponente se codifica en exceso a 16, y</w:t>
       </w:r>
+      <w:r>
+        <w:rPr>
+          <w:rtl w:val="0"/>
+        </w:rPr>
+      </w:r>
     </w:p>
     <w:p>
       <w:pPr>
@@ -3800,6 +3895,11 @@
         </w:rPr>
         <w:t xml:space="preserve">la mantisa está normalizada de la forma 1,M y con bit implícito.</w:t>
       </w:r>
+      <w:r>
+        <w:rPr>
+          <w:rtl w:val="0"/>
+        </w:rPr>
+      </w:r>
     </w:p>
     <w:p>
       <w:pPr>
@@ -3877,6 +3977,11 @@
         </w:rPr>
         <w:t xml:space="preserve">[10 %] ¿A qué número decimal corresponde la secuencia de bits 01010011001100?</w:t>
       </w:r>
+      <w:r>
+        <w:rPr>
+          <w:rtl w:val="0"/>
+        </w:rPr>
+      </w:r>
     </w:p>
     <w:p>
       <w:pPr>
@@ -3970,6 +4075,11 @@
         </w:rPr>
         <w:t xml:space="preserve"> en este formato.</w:t>
       </w:r>
+      <w:r>
+        <w:rPr>
+          <w:rtl w:val="0"/>
+        </w:rPr>
+      </w:r>
     </w:p>
     <w:p>
       <w:pPr>
@@ -4047,6 +4157,11 @@
         </w:rPr>
         <w:t xml:space="preserve">[5 %] ¿Se ha producido algún error en la representación del apartado anterior? En caso afirmativo, calculad el mencionado error en formato decimal.</w:t>
       </w:r>
+      <w:r>
+        <w:rPr>
+          <w:rtl w:val="0"/>
+        </w:rPr>
+      </w:r>
     </w:p>
     <w:p>
       <w:pPr>
@@ -4084,12 +4199,12 @@
       </w:r>
     </w:p>
     <w:sectPr>
-      <w:headerReference r:id="rId6" w:type="default"/>
-      <w:headerReference r:id="rId7" w:type="first"/>
-      <w:headerReference r:id="rId8" w:type="even"/>
-      <w:footerReference r:id="rId9" w:type="default"/>
-      <w:footerReference r:id="rId10" w:type="first"/>
-      <w:footerReference r:id="rId11" w:type="even"/>
+      <w:headerReference r:id="rId7" w:type="default"/>
+      <w:headerReference r:id="rId8" w:type="first"/>
+      <w:headerReference r:id="rId9" w:type="even"/>
+      <w:footerReference r:id="rId10" w:type="default"/>
+      <w:footerReference r:id="rId11" w:type="first"/>
+      <w:footerReference r:id="rId12" w:type="even"/>
       <w:pgSz w:h="16837" w:w="11905" w:orient="portrait"/>
       <w:pgMar w:bottom="1189" w:top="1417" w:left="1701" w:right="1701" w:header="720" w:footer="480"/>
       <w:pgNumType w:start="1"/>
@@ -4170,12 +4285,12 @@
         <wp:inline distB="0" distT="0" distL="114300" distR="114300">
           <wp:extent cx="1096645" cy="351790"/>
           <wp:effectExtent b="0" l="0" r="0" t="0"/>
-          <wp:docPr id="3" name="image3.jpg"/>
+          <wp:docPr id="6" name="image2.jpg"/>
           <a:graphic>
             <a:graphicData uri="http://schemas.openxmlformats.org/drawingml/2006/picture">
               <pic:pic>
                 <pic:nvPicPr>
-                  <pic:cNvPr id="0" name="image3.jpg"/>
+                  <pic:cNvPr id="0" name="image2.jpg"/>
                   <pic:cNvPicPr preferRelativeResize="0"/>
                 </pic:nvPicPr>
                 <pic:blipFill>
@@ -4234,12 +4349,12 @@
         <wp:inline distB="0" distT="0" distL="114300" distR="114300">
           <wp:extent cx="917575" cy="101600"/>
           <wp:effectExtent b="0" l="0" r="0" t="0"/>
-          <wp:docPr id="2" name="image1.png"/>
+          <wp:docPr id="5" name="image3.png"/>
           <a:graphic>
             <a:graphicData uri="http://schemas.openxmlformats.org/drawingml/2006/picture">
               <pic:pic>
                 <pic:nvPicPr>
-                  <pic:cNvPr id="0" name="image1.png"/>
+                  <pic:cNvPr id="0" name="image3.png"/>
                   <pic:cNvPicPr preferRelativeResize="0"/>
                 </pic:nvPicPr>
                 <pic:blipFill>
@@ -4728,12 +4843,12 @@
         <wp:inline distB="0" distT="0" distL="114300" distR="114300">
           <wp:extent cx="1426210" cy="705485"/>
           <wp:effectExtent b="0" l="0" r="0" t="0"/>
-          <wp:docPr id="1" name="image2.png"/>
+          <wp:docPr id="4" name="image1.png"/>
           <a:graphic>
             <a:graphicData uri="http://schemas.openxmlformats.org/drawingml/2006/picture">
               <pic:pic>
                 <pic:nvPicPr>
-                  <pic:cNvPr id="0" name="image2.png"/>
+                  <pic:cNvPr id="0" name="image1.png"/>
                   <pic:cNvPicPr preferRelativeResize="0"/>
                 </pic:nvPicPr>
                 <pic:blipFill>
@@ -6022,6 +6137,158 @@
       <w:sz w:val="72"/>
       <w:szCs w:val="72"/>
     </w:rPr>
+  </w:style>
+  <w:style w:type="paragraph" w:styleId="Normal" w:default="1">
+    <w:name w:val="normal"/>
+  </w:style>
+  <w:style w:type="table" w:styleId="TableNormal" w:default="1">
+    <w:name w:val="Table Normal"/>
+  </w:style>
+  <w:style w:type="paragraph" w:styleId="Heading1">
+    <w:name w:val="heading 1"/>
+    <w:basedOn w:val="Normal"/>
+    <w:next w:val="Normal"/>
+    <w:pPr>
+      <w:keepNext w:val="1"/>
+      <w:spacing w:after="60" w:before="240" w:lineRule="auto"/>
+      <w:ind w:left="720" w:right="0" w:firstLine="0"/>
+    </w:pPr>
+    <w:rPr>
+      <w:rFonts w:ascii="Arial" w:cs="Arial" w:eastAsia="Arial" w:hAnsi="Arial"/>
+      <w:b w:val="1"/>
+      <w:color w:val="000000"/>
+      <w:sz w:val="32"/>
+      <w:szCs w:val="32"/>
+      <w:vertAlign w:val="baseline"/>
+    </w:rPr>
+  </w:style>
+  <w:style w:type="paragraph" w:styleId="Heading2">
+    <w:name w:val="heading 2"/>
+    <w:basedOn w:val="Normal"/>
+    <w:next w:val="Normal"/>
+    <w:pPr>
+      <w:keepNext w:val="1"/>
+    </w:pPr>
+    <w:rPr>
+      <w:rFonts w:ascii="Arial" w:cs="Arial" w:eastAsia="Arial" w:hAnsi="Arial"/>
+      <w:b w:val="1"/>
+      <w:color w:val="000000"/>
+      <w:sz w:val="22"/>
+      <w:szCs w:val="22"/>
+      <w:vertAlign w:val="baseline"/>
+    </w:rPr>
+  </w:style>
+  <w:style w:type="paragraph" w:styleId="Heading3">
+    <w:name w:val="heading 3"/>
+    <w:basedOn w:val="Normal"/>
+    <w:next w:val="Normal"/>
+    <w:pPr>
+      <w:keepNext w:val="1"/>
+      <w:keepLines w:val="1"/>
+      <w:pageBreakBefore w:val="0"/>
+      <w:spacing w:after="80" w:before="280" w:lineRule="auto"/>
+    </w:pPr>
+    <w:rPr>
+      <w:b w:val="1"/>
+      <w:sz w:val="28"/>
+      <w:szCs w:val="28"/>
+    </w:rPr>
+  </w:style>
+  <w:style w:type="paragraph" w:styleId="Heading4">
+    <w:name w:val="heading 4"/>
+    <w:basedOn w:val="Normal"/>
+    <w:next w:val="Normal"/>
+    <w:pPr>
+      <w:keepNext w:val="1"/>
+      <w:keepLines w:val="1"/>
+      <w:pageBreakBefore w:val="0"/>
+      <w:spacing w:after="40" w:before="240" w:lineRule="auto"/>
+    </w:pPr>
+    <w:rPr>
+      <w:b w:val="1"/>
+      <w:sz w:val="24"/>
+      <w:szCs w:val="24"/>
+    </w:rPr>
+  </w:style>
+  <w:style w:type="paragraph" w:styleId="Heading5">
+    <w:name w:val="heading 5"/>
+    <w:basedOn w:val="Normal"/>
+    <w:next w:val="Normal"/>
+    <w:pPr>
+      <w:keepNext w:val="1"/>
+      <w:ind w:left="3600" w:right="0" w:firstLine="0"/>
+    </w:pPr>
+    <w:rPr>
+      <w:rFonts w:ascii="Arial" w:cs="Arial" w:eastAsia="Arial" w:hAnsi="Arial"/>
+      <w:b w:val="1"/>
+      <w:color w:val="000000"/>
+      <w:sz w:val="22"/>
+      <w:szCs w:val="22"/>
+      <w:vertAlign w:val="baseline"/>
+    </w:rPr>
+  </w:style>
+  <w:style w:type="paragraph" w:styleId="Heading6">
+    <w:name w:val="heading 6"/>
+    <w:basedOn w:val="Normal"/>
+    <w:next w:val="Normal"/>
+    <w:pPr>
+      <w:keepNext w:val="1"/>
+      <w:keepLines w:val="1"/>
+      <w:pageBreakBefore w:val="0"/>
+      <w:spacing w:after="40" w:before="200" w:lineRule="auto"/>
+    </w:pPr>
+    <w:rPr>
+      <w:b w:val="1"/>
+      <w:sz w:val="20"/>
+      <w:szCs w:val="20"/>
+    </w:rPr>
+  </w:style>
+  <w:style w:type="paragraph" w:styleId="Title">
+    <w:name w:val="Title"/>
+    <w:basedOn w:val="Normal"/>
+    <w:next w:val="Normal"/>
+    <w:pPr>
+      <w:keepNext w:val="1"/>
+      <w:keepLines w:val="1"/>
+      <w:pageBreakBefore w:val="0"/>
+      <w:spacing w:after="120" w:before="480" w:lineRule="auto"/>
+    </w:pPr>
+    <w:rPr>
+      <w:b w:val="1"/>
+      <w:sz w:val="72"/>
+      <w:szCs w:val="72"/>
+    </w:rPr>
+  </w:style>
+  <w:style w:type="paragraph" w:styleId="Subtitle">
+    <w:name w:val="Subtitle"/>
+    <w:basedOn w:val="Normal"/>
+    <w:next w:val="Normal"/>
+    <w:pPr>
+      <w:keepNext w:val="1"/>
+      <w:keepLines w:val="1"/>
+      <w:pageBreakBefore w:val="0"/>
+      <w:spacing w:after="80" w:before="360" w:lineRule="auto"/>
+    </w:pPr>
+    <w:rPr>
+      <w:rFonts w:ascii="Georgia" w:cs="Georgia" w:eastAsia="Georgia" w:hAnsi="Georgia"/>
+      <w:i w:val="1"/>
+      <w:color w:val="666666"/>
+      <w:sz w:val="48"/>
+      <w:szCs w:val="48"/>
+    </w:rPr>
+  </w:style>
+  <w:style w:type="table" w:styleId="Table1">
+    <w:basedOn w:val="TableNormal"/>
+    <w:tblPr>
+      <w:tblStyleRowBandSize w:val="1"/>
+      <w:tblStyleColBandSize w:val="1"/>
+      <w:tblCellMar>
+        <w:top w:w="100.0" w:type="dxa"/>
+        <w:left w:w="100.0" w:type="dxa"/>
+        <w:bottom w:w="100.0" w:type="dxa"/>
+        <w:right w:w="100.0" w:type="dxa"/>
+      </w:tblCellMar>
+    </w:tblPr>
   </w:style>
   <w:style w:type="paragraph" w:styleId="Subtitle">
     <w:name w:val="Subtitle"/>
@@ -6375,4 +6642,19 @@
   </a:objectDefaults>
   <a:extraClrSchemeLst/>
 </a:theme>
+</file>
+
+<file path=customXML/item1.xml><?xml version="1.0" encoding="utf-8"?>
+<go:gDocsCustomXmlDataStorage xmlns:go="http://customooxmlschemas.google.com/" xmlns:r="http://schemas.openxmlformats.org/officeDocument/2006/relationships" uri="GoogleDocsCustomDataVersion2">
+  <go:docsCustomData xmlns:go="http://customooxmlschemas.google.com/" roundtripDataSignature="AMtx7mj8oFVbigC0zgC/n+cMUE3PtJpURQ==">CgMxLjAaJAoBMBIfCh0IB0IZCgVBcmltbxIQQXJpYWwgVW5pY29kZSBNUxokCgExEh8KHQgHQhkKBUFyaW1vEhBBcmlhbCBVbmljb2RlIE1TGiQKATISHwodCAdCGQoFQXJpbW8SEEFyaWFsIFVuaWNvZGUgTVM4AHIhMXdqcjI5QnVfVE04UE1lSm1ZSXpPdUFSVlpBZ09NQmhK</go:docsCustomData>
+</go:gDocsCustomXmlDataStorage>
+</file>
+
+<file path=customXML/itemProps1.xml><?xml version="1.0" encoding="utf-8"?>
+<ds:datastoreItem xmlns:ds="http://schemas.openxmlformats.org/officeDocument/2006/customXml" ds:itemID="{11111111-1234-1234-1234-123412341234}">
+  <ds:schemaRefs>
+    <ds:schemaRef ds:uri="http://schemas.openxmlformats.org/officeDocument/2006/relationships"/>
+    <ds:schemaRef ds:uri="http://customooxmlschemas.google.com/"/>
+  </ds:schemaRefs>
+</ds:datastoreItem>
 </file>
</xml_diff>